<commit_message>
them page, sua giao dien
</commit_message>
<xml_diff>
--- a/Báo cáo/Đặc tả phần mềm.docx
+++ b/Báo cáo/Đặc tả phần mềm.docx
@@ -909,7 +909,15 @@
                 <w:sz w:val="26"/>
                 <w:szCs w:val="26"/>
               </w:rPr>
-              <w:t xml:space="preserve">Trang chủ </w:t>
+              <w:t>Trang chủ</w:t>
+            </w:r>
+            <w:r>
+              <w:rPr>
+                <w:rFonts w:ascii="Times New Roman" w:hAnsi="Times New Roman" w:cs="Times New Roman"/>
+                <w:sz w:val="26"/>
+                <w:szCs w:val="26"/>
+              </w:rPr>
+              <w:t>, Đăng nhập, Đăng ký</w:t>
             </w:r>
           </w:p>
         </w:tc>
@@ -8070,6 +8078,7 @@
   <w:style w:type="character" w:default="1" w:styleId="DefaultParagraphFont">
     <w:name w:val="Default Paragraph Font"/>
     <w:uiPriority w:val="1"/>
+    <w:semiHidden/>
     <w:unhideWhenUsed/>
   </w:style>
   <w:style w:type="table" w:default="1" w:styleId="TableNormal">

</xml_diff>